<commit_message>
Cara Upload File ke Repository Github
</commit_message>
<xml_diff>
--- a/Cara Upload File Ke Repository/Tutorial Cara Upload File ke Repository Github.docx
+++ b/Cara Upload File Ke Repository/Tutorial Cara Upload File ke Repository Github.docx
@@ -1729,15 +1729,7 @@
           <w:sz w:val="24"/>
           <w:szCs w:val="24"/>
         </w:rPr>
-        <w:t xml:space="preserve"> C:/xampp/htdocs/BelajarDesignWeb/.git/.</w:t>
-      </w:r>
-      <w:r>
-        <w:rPr>
-          <w:rFonts w:ascii="Arial" w:hAnsi="Arial" w:cs="Arial"/>
-          <w:sz w:val="24"/>
-          <w:szCs w:val="24"/>
-        </w:rPr>
-        <w:t xml:space="preserve"> (</w:t>
+        <w:t xml:space="preserve"> C:/xampp/htdocs/BelajarDesignWeb/.git/. (</w:t>
       </w:r>
       <w:proofErr w:type="spellStart"/>
       <w:proofErr w:type="gramStart"/>
@@ -6062,19 +6054,7 @@
           <w:lang w:eastAsia="en-ID"/>
           <w14:ligatures w14:val="none"/>
         </w:rPr>
-        <w:t>u</w:t>
-      </w:r>
-      <w:r>
-        <w:rPr>
-          <w:rFonts w:ascii="Courier New" w:eastAsia="Times New Roman" w:hAnsi="Courier New" w:cs="Courier New"/>
-          <w:color w:val="1F1F1F"/>
-          <w:kern w:val="0"/>
-          <w:sz w:val="20"/>
-          <w:szCs w:val="20"/>
-          <w:lang w:eastAsia="en-ID"/>
-          <w14:ligatures w14:val="none"/>
-        </w:rPr>
-        <w:t xml:space="preserve"> </w:t>
+        <w:t xml:space="preserve">u </w:t>
       </w:r>
       <w:r>
         <w:rPr>
@@ -6320,9 +6300,21 @@
           <w:lang w:eastAsia="en-ID"/>
           <w14:ligatures w14:val="none"/>
         </w:rPr>
-        <w:t>mudah.</w:t>
-      </w:r>
-      <w:proofErr w:type="spellEnd"/>
+        <w:t>mudah</w:t>
+      </w:r>
+      <w:proofErr w:type="spellEnd"/>
+      <w:r>
+        <w:rPr>
+          <w:rFonts w:ascii="Arial" w:eastAsia="Times New Roman" w:hAnsi="Arial" w:cs="Arial"/>
+          <w:color w:val="1F1F1F"/>
+          <w:kern w:val="0"/>
+          <w:sz w:val="24"/>
+          <w:szCs w:val="24"/>
+          <w:lang w:eastAsia="en-ID"/>
+          <w14:ligatures w14:val="none"/>
+        </w:rPr>
+        <w:t>.</w:t>
+      </w:r>
     </w:p>
     <w:p>
       <w:pPr>
@@ -6354,31 +6346,7 @@
           <w:lang w:eastAsia="en-ID"/>
           <w14:ligatures w14:val="none"/>
         </w:rPr>
-        <w:t>M</w:t>
-      </w:r>
-      <w:r>
-        <w:rPr>
-          <w:rFonts w:ascii="Courier New" w:eastAsia="Times New Roman" w:hAnsi="Courier New" w:cs="Courier New"/>
-          <w:color w:val="1F1F1F"/>
-          <w:kern w:val="0"/>
-          <w:sz w:val="20"/>
-          <w:szCs w:val="20"/>
-          <w:lang w:eastAsia="en-ID"/>
-          <w14:ligatures w14:val="none"/>
-        </w:rPr>
-        <w:t>ain</w:t>
-      </w:r>
-      <w:r>
-        <w:rPr>
-          <w:rFonts w:ascii="Courier New" w:eastAsia="Times New Roman" w:hAnsi="Courier New" w:cs="Courier New"/>
-          <w:color w:val="1F1F1F"/>
-          <w:kern w:val="0"/>
-          <w:sz w:val="20"/>
-          <w:szCs w:val="20"/>
-          <w:lang w:eastAsia="en-ID"/>
-          <w14:ligatures w14:val="none"/>
-        </w:rPr>
-        <w:t xml:space="preserve"> </w:t>
+        <w:t xml:space="preserve">Main </w:t>
       </w:r>
       <w:r>
         <w:rPr>
@@ -6916,20 +6884,46 @@
           <w:lang w:eastAsia="en-ID"/>
           <w14:ligatures w14:val="none"/>
         </w:rPr>
-        <w:t xml:space="preserve"> telah berhasi</w:t>
-      </w:r>
-      <w:proofErr w:type="spellStart"/>
-      <w:r>
-        <w:rPr>
-          <w:rFonts w:ascii="Arial" w:eastAsia="Times New Roman" w:hAnsi="Arial" w:cs="Arial"/>
-          <w:color w:val="1F1F1F"/>
-          <w:kern w:val="0"/>
-          <w:sz w:val="24"/>
-          <w:szCs w:val="24"/>
-          <w:lang w:eastAsia="en-ID"/>
-          <w14:ligatures w14:val="none"/>
-        </w:rPr>
-        <w:t>l</w:t>
+        <w:t xml:space="preserve"> </w:t>
+      </w:r>
+      <w:proofErr w:type="spellStart"/>
+      <w:r>
+        <w:rPr>
+          <w:rFonts w:ascii="Arial" w:eastAsia="Times New Roman" w:hAnsi="Arial" w:cs="Arial"/>
+          <w:color w:val="1F1F1F"/>
+          <w:kern w:val="0"/>
+          <w:sz w:val="24"/>
+          <w:szCs w:val="24"/>
+          <w:lang w:eastAsia="en-ID"/>
+          <w14:ligatures w14:val="none"/>
+        </w:rPr>
+        <w:t>telah</w:t>
+      </w:r>
+      <w:proofErr w:type="spellEnd"/>
+      <w:r>
+        <w:rPr>
+          <w:rFonts w:ascii="Arial" w:eastAsia="Times New Roman" w:hAnsi="Arial" w:cs="Arial"/>
+          <w:color w:val="1F1F1F"/>
+          <w:kern w:val="0"/>
+          <w:sz w:val="24"/>
+          <w:szCs w:val="24"/>
+          <w:lang w:eastAsia="en-ID"/>
+          <w14:ligatures w14:val="none"/>
+        </w:rPr>
+        <w:t xml:space="preserve"> </w:t>
+      </w:r>
+      <w:proofErr w:type="spellStart"/>
+      <w:r>
+        <w:rPr>
+          <w:rFonts w:ascii="Arial" w:eastAsia="Times New Roman" w:hAnsi="Arial" w:cs="Arial"/>
+          <w:color w:val="1F1F1F"/>
+          <w:kern w:val="0"/>
+          <w:sz w:val="24"/>
+          <w:szCs w:val="24"/>
+          <w:lang w:eastAsia="en-ID"/>
+          <w14:ligatures w14:val="none"/>
+        </w:rPr>
+        <w:t>berhasil</w:t>
       </w:r>
       <w:proofErr w:type="spellEnd"/>
       <w:r>
@@ -7240,6 +7234,204 @@
         </w:rPr>
         <w:t xml:space="preserve"> Repository.</w:t>
       </w:r>
+    </w:p>
+    <w:p>
+      <w:pPr>
+        <w:shd w:val="clear" w:color="auto" w:fill="FFFFFF"/>
+        <w:spacing w:before="100" w:beforeAutospacing="1" w:after="100" w:afterAutospacing="1" w:line="240" w:lineRule="auto"/>
+        <w:jc w:val="both"/>
+        <w:rPr>
+          <w:rFonts w:ascii="Arial" w:eastAsia="Times New Roman" w:hAnsi="Arial" w:cs="Arial"/>
+          <w:color w:val="1F1F1F"/>
+          <w:kern w:val="0"/>
+          <w:sz w:val="24"/>
+          <w:szCs w:val="24"/>
+          <w:lang w:eastAsia="en-ID"/>
+          <w14:ligatures w14:val="none"/>
+        </w:rPr>
+      </w:pPr>
+    </w:p>
+    <w:p>
+      <w:pPr>
+        <w:shd w:val="clear" w:color="auto" w:fill="FFFFFF"/>
+        <w:spacing w:before="100" w:beforeAutospacing="1" w:after="100" w:afterAutospacing="1" w:line="240" w:lineRule="auto"/>
+        <w:jc w:val="both"/>
+        <w:rPr>
+          <w:rFonts w:ascii="Arial" w:eastAsia="Times New Roman" w:hAnsi="Arial" w:cs="Arial"/>
+          <w:color w:val="1F1F1F"/>
+          <w:kern w:val="0"/>
+          <w:sz w:val="24"/>
+          <w:szCs w:val="24"/>
+          <w:lang w:eastAsia="en-ID"/>
+          <w14:ligatures w14:val="none"/>
+        </w:rPr>
+      </w:pPr>
+      <w:r>
+        <w:rPr>
+          <w:noProof/>
+        </w:rPr>
+        <w:lastRenderedPageBreak/>
+        <w:drawing>
+          <wp:anchor distT="0" distB="0" distL="114300" distR="114300" simplePos="0" relativeHeight="251658240" behindDoc="1" locked="0" layoutInCell="1" allowOverlap="1" wp14:anchorId="33908D07" wp14:editId="03E99474">
+            <wp:simplePos x="0" y="0"/>
+            <wp:positionH relativeFrom="margin">
+              <wp:posOffset>0</wp:posOffset>
+            </wp:positionH>
+            <wp:positionV relativeFrom="paragraph">
+              <wp:posOffset>2480006</wp:posOffset>
+            </wp:positionV>
+            <wp:extent cx="6705600" cy="1297940"/>
+            <wp:effectExtent l="0" t="0" r="0" b="0"/>
+            <wp:wrapTight wrapText="bothSides">
+              <wp:wrapPolygon edited="0">
+                <wp:start x="0" y="0"/>
+                <wp:lineTo x="0" y="21241"/>
+                <wp:lineTo x="21539" y="21241"/>
+                <wp:lineTo x="21539" y="0"/>
+                <wp:lineTo x="0" y="0"/>
+              </wp:wrapPolygon>
+            </wp:wrapTight>
+            <wp:docPr id="186951441" name="Picture 1"/>
+            <wp:cNvGraphicFramePr>
+              <a:graphicFrameLocks xmlns:a="http://schemas.openxmlformats.org/drawingml/2006/main" noChangeAspect="1"/>
+            </wp:cNvGraphicFramePr>
+            <a:graphic xmlns:a="http://schemas.openxmlformats.org/drawingml/2006/main">
+              <a:graphicData uri="http://schemas.openxmlformats.org/drawingml/2006/picture">
+                <pic:pic xmlns:pic="http://schemas.openxmlformats.org/drawingml/2006/picture">
+                  <pic:nvPicPr>
+                    <pic:cNvPr id="186951441" name=""/>
+                    <pic:cNvPicPr/>
+                  </pic:nvPicPr>
+                  <pic:blipFill>
+                    <a:blip r:embed="rId12">
+                      <a:extLst>
+                        <a:ext uri="{28A0092B-C50C-407E-A947-70E740481C1C}">
+                          <a14:useLocalDpi xmlns:a14="http://schemas.microsoft.com/office/drawing/2010/main" val="0"/>
+                        </a:ext>
+                      </a:extLst>
+                    </a:blip>
+                    <a:stretch>
+                      <a:fillRect/>
+                    </a:stretch>
+                  </pic:blipFill>
+                  <pic:spPr>
+                    <a:xfrm>
+                      <a:off x="0" y="0"/>
+                      <a:ext cx="6705600" cy="1297940"/>
+                    </a:xfrm>
+                    <a:prstGeom prst="rect">
+                      <a:avLst/>
+                    </a:prstGeom>
+                  </pic:spPr>
+                </pic:pic>
+              </a:graphicData>
+            </a:graphic>
+          </wp:anchor>
+        </w:drawing>
+      </w:r>
+      <w:r>
+        <w:rPr>
+          <w:noProof/>
+        </w:rPr>
+        <w:drawing>
+          <wp:inline distT="0" distB="0" distL="0" distR="0" wp14:anchorId="1E6CA55D" wp14:editId="1296AF14">
+            <wp:extent cx="6705600" cy="2470150"/>
+            <wp:effectExtent l="0" t="0" r="0" b="6350"/>
+            <wp:docPr id="956690357" name="Picture 1"/>
+            <wp:cNvGraphicFramePr>
+              <a:graphicFrameLocks xmlns:a="http://schemas.openxmlformats.org/drawingml/2006/main" noChangeAspect="1"/>
+            </wp:cNvGraphicFramePr>
+            <a:graphic xmlns:a="http://schemas.openxmlformats.org/drawingml/2006/main">
+              <a:graphicData uri="http://schemas.openxmlformats.org/drawingml/2006/picture">
+                <pic:pic xmlns:pic="http://schemas.openxmlformats.org/drawingml/2006/picture">
+                  <pic:nvPicPr>
+                    <pic:cNvPr id="956690357" name=""/>
+                    <pic:cNvPicPr/>
+                  </pic:nvPicPr>
+                  <pic:blipFill>
+                    <a:blip r:embed="rId13"/>
+                    <a:stretch>
+                      <a:fillRect/>
+                    </a:stretch>
+                  </pic:blipFill>
+                  <pic:spPr>
+                    <a:xfrm>
+                      <a:off x="0" y="0"/>
+                      <a:ext cx="6705600" cy="2470150"/>
+                    </a:xfrm>
+                    <a:prstGeom prst="rect">
+                      <a:avLst/>
+                    </a:prstGeom>
+                  </pic:spPr>
+                </pic:pic>
+              </a:graphicData>
+            </a:graphic>
+          </wp:inline>
+        </w:drawing>
+      </w:r>
+    </w:p>
+    <w:p>
+      <w:pPr>
+        <w:shd w:val="clear" w:color="auto" w:fill="FFFFFF"/>
+        <w:tabs>
+          <w:tab w:val="left" w:pos="4395"/>
+        </w:tabs>
+        <w:spacing w:before="100" w:beforeAutospacing="1" w:after="100" w:afterAutospacing="1" w:line="240" w:lineRule="auto"/>
+        <w:jc w:val="both"/>
+        <w:rPr>
+          <w:rFonts w:ascii="Arial" w:eastAsia="Times New Roman" w:hAnsi="Arial" w:cs="Arial"/>
+          <w:color w:val="1F1F1F"/>
+          <w:kern w:val="0"/>
+          <w:sz w:val="24"/>
+          <w:szCs w:val="24"/>
+          <w:lang w:eastAsia="en-ID"/>
+          <w14:ligatures w14:val="none"/>
+        </w:rPr>
+      </w:pPr>
+      <w:r>
+        <w:rPr>
+          <w:rFonts w:ascii="Arial" w:eastAsia="Times New Roman" w:hAnsi="Arial" w:cs="Arial"/>
+          <w:color w:val="1F1F1F"/>
+          <w:kern w:val="0"/>
+          <w:sz w:val="24"/>
+          <w:szCs w:val="24"/>
+          <w:lang w:eastAsia="en-ID"/>
+          <w14:ligatures w14:val="none"/>
+        </w:rPr>
+        <w:tab/>
+      </w:r>
+    </w:p>
+    <w:p>
+      <w:pPr>
+        <w:shd w:val="clear" w:color="auto" w:fill="FFFFFF"/>
+        <w:spacing w:before="100" w:beforeAutospacing="1" w:after="100" w:afterAutospacing="1" w:line="240" w:lineRule="auto"/>
+        <w:jc w:val="both"/>
+        <w:rPr>
+          <w:rFonts w:ascii="Arial" w:eastAsia="Times New Roman" w:hAnsi="Arial" w:cs="Arial"/>
+          <w:color w:val="1F1F1F"/>
+          <w:kern w:val="0"/>
+          <w:sz w:val="24"/>
+          <w:szCs w:val="24"/>
+          <w:lang w:eastAsia="en-ID"/>
+          <w14:ligatures w14:val="none"/>
+        </w:rPr>
+      </w:pPr>
+    </w:p>
+    <w:p>
+      <w:pPr>
+        <w:shd w:val="clear" w:color="auto" w:fill="FFFFFF"/>
+        <w:spacing w:before="100" w:beforeAutospacing="1" w:after="100" w:afterAutospacing="1" w:line="240" w:lineRule="auto"/>
+        <w:jc w:val="both"/>
+        <w:rPr>
+          <w:rFonts w:ascii="Arial" w:eastAsia="Times New Roman" w:hAnsi="Arial" w:cs="Arial"/>
+          <w:color w:val="1F1F1F"/>
+          <w:kern w:val="0"/>
+          <w:sz w:val="24"/>
+          <w:szCs w:val="24"/>
+          <w:lang w:eastAsia="en-ID"/>
+          <w14:ligatures w14:val="none"/>
+        </w:rPr>
+      </w:pPr>
     </w:p>
     <w:p>
       <w:pPr>
@@ -7264,10 +7456,12 @@
       </w:pPr>
     </w:p>
     <w:sectPr>
-      <w:headerReference w:type="default" r:id="rId12"/>
+      <w:headerReference w:type="default" r:id="rId14"/>
+      <w:headerReference w:type="first" r:id="rId15"/>
       <w:pgSz w:w="12240" w:h="15840"/>
       <w:pgMar w:top="380" w:right="420" w:bottom="280" w:left="1260" w:header="720" w:footer="720" w:gutter="0"/>
       <w:cols w:space="708"/>
+      <w:titlePg/>
       <w:docGrid w:linePitch="299"/>
     </w:sectPr>
   </w:body>
@@ -7325,6 +7519,18 @@
 </file>
 
 <file path=word/header1.xml><?xml version="1.0" encoding="utf-8"?>
+<w:hdr xmlns:wpc="http://schemas.microsoft.com/office/word/2010/wordprocessingCanvas" xmlns:cx="http://schemas.microsoft.com/office/drawing/2014/chartex" xmlns:cx1="http://schemas.microsoft.com/office/drawing/2015/9/8/chartex" xmlns:cx2="http://schemas.microsoft.com/office/drawing/2015/10/21/chartex" xmlns:cx3="http://schemas.microsoft.com/office/drawing/2016/5/9/chartex" xmlns:cx4="http://schemas.microsoft.com/office/drawing/2016/5/10/chartex" xmlns:cx5="http://schemas.microsoft.com/office/drawing/2016/5/11/chartex" xmlns:cx6="http://schemas.microsoft.com/office/drawing/2016/5/12/chartex" xmlns:cx7="http://schemas.microsoft.com/office/drawing/2016/5/13/chartex" xmlns:cx8="http://schemas.microsoft.com/office/drawing/2016/5/14/chartex" xmlns:mc="http://schemas.openxmlformats.org/markup-compatibility/2006" xmlns:aink="http://schemas.microsoft.com/office/drawing/2016/ink" xmlns:am3d="http://schemas.microsoft.com/office/drawing/2017/model3d" xmlns:o="urn:schemas-microsoft-com:office:office" xmlns:oel="http://schemas.microsoft.com/office/2019/extlst" xmlns:r="http://schemas.openxmlformats.org/officeDocument/2006/relationships" xmlns:m="http://schemas.openxmlformats.org/officeDocument/2006/math" xmlns:v="urn:schemas-microsoft-com:vml" xmlns:wp14="http://schemas.microsoft.com/office/word/2010/wordprocessingDrawing" xmlns:wp="http://schemas.openxmlformats.org/drawingml/2006/wordprocessingDrawing" xmlns:w10="urn:schemas-microsoft-com:office:word" xmlns:w="http://schemas.openxmlformats.org/wordprocessingml/2006/main" xmlns:w14="http://schemas.microsoft.com/office/word/2010/wordml" xmlns:w15="http://schemas.microsoft.com/office/word/2012/wordml" xmlns:w16cex="http://schemas.microsoft.com/office/word/2018/wordml/cex" xmlns:w16cid="http://schemas.microsoft.com/office/word/2016/wordml/cid" xmlns:w16="http://schemas.microsoft.com/office/word/2018/wordml" xmlns:w16sdtdh="http://schemas.microsoft.com/office/word/2020/wordml/sdtdatahash" xmlns:w16se="http://schemas.microsoft.com/office/word/2015/wordml/symex" xmlns:wpg="http://schemas.microsoft.com/office/word/2010/wordprocessingGroup" xmlns:wpi="http://schemas.microsoft.com/office/word/2010/wordprocessingInk" xmlns:wne="http://schemas.microsoft.com/office/word/2006/wordml" xmlns:wps="http://schemas.microsoft.com/office/word/2010/wordprocessingShape" mc:Ignorable="w14 w15 w16se w16cid w16 w16cex w16sdtdh wp14">
+  <w:p>
+    <w:pPr>
+      <w:pStyle w:val="Header"/>
+      <w:ind w:left="7938"/>
+      <w:jc w:val="both"/>
+    </w:pPr>
+  </w:p>
+</w:hdr>
+</file>
+
+<file path=word/header2.xml><?xml version="1.0" encoding="utf-8"?>
 <w:hdr xmlns:wpc="http://schemas.microsoft.com/office/word/2010/wordprocessingCanvas" xmlns:cx="http://schemas.microsoft.com/office/drawing/2014/chartex" xmlns:cx1="http://schemas.microsoft.com/office/drawing/2015/9/8/chartex" xmlns:cx2="http://schemas.microsoft.com/office/drawing/2015/10/21/chartex" xmlns:cx3="http://schemas.microsoft.com/office/drawing/2016/5/9/chartex" xmlns:cx4="http://schemas.microsoft.com/office/drawing/2016/5/10/chartex" xmlns:cx5="http://schemas.microsoft.com/office/drawing/2016/5/11/chartex" xmlns:cx6="http://schemas.microsoft.com/office/drawing/2016/5/12/chartex" xmlns:cx7="http://schemas.microsoft.com/office/drawing/2016/5/13/chartex" xmlns:cx8="http://schemas.microsoft.com/office/drawing/2016/5/14/chartex" xmlns:mc="http://schemas.openxmlformats.org/markup-compatibility/2006" xmlns:aink="http://schemas.microsoft.com/office/drawing/2016/ink" xmlns:am3d="http://schemas.microsoft.com/office/drawing/2017/model3d" xmlns:o="urn:schemas-microsoft-com:office:office" xmlns:oel="http://schemas.microsoft.com/office/2019/extlst" xmlns:r="http://schemas.openxmlformats.org/officeDocument/2006/relationships" xmlns:m="http://schemas.openxmlformats.org/officeDocument/2006/math" xmlns:v="urn:schemas-microsoft-com:vml" xmlns:wp14="http://schemas.microsoft.com/office/word/2010/wordprocessingDrawing" xmlns:wp="http://schemas.openxmlformats.org/drawingml/2006/wordprocessingDrawing" xmlns:w10="urn:schemas-microsoft-com:office:word" xmlns:w="http://schemas.openxmlformats.org/wordprocessingml/2006/main" xmlns:w14="http://schemas.microsoft.com/office/word/2010/wordml" xmlns:w15="http://schemas.microsoft.com/office/word/2012/wordml" xmlns:w16cex="http://schemas.microsoft.com/office/word/2018/wordml/cex" xmlns:w16cid="http://schemas.microsoft.com/office/word/2016/wordml/cid" xmlns:w16="http://schemas.microsoft.com/office/word/2018/wordml" xmlns:w16sdtdh="http://schemas.microsoft.com/office/word/2020/wordml/sdtdatahash" xmlns:w16se="http://schemas.microsoft.com/office/word/2015/wordml/symex" xmlns:wpg="http://schemas.microsoft.com/office/word/2010/wordprocessingGroup" xmlns:wpi="http://schemas.microsoft.com/office/word/2010/wordprocessingInk" xmlns:wne="http://schemas.microsoft.com/office/word/2006/wordml" xmlns:wps="http://schemas.microsoft.com/office/word/2010/wordprocessingShape" mc:Ignorable="w14 w15 w16se w16cid w16 w16cex w16sdtdh wp14">
   <w:p>
     <w:pPr>
@@ -7389,8 +7595,6 @@
   <w:p>
     <w:pPr>
       <w:pStyle w:val="Header"/>
-      <w:ind w:left="7938"/>
-      <w:jc w:val="both"/>
     </w:pPr>
   </w:p>
 </w:hdr>
@@ -8858,6 +9062,7 @@
   <w:style w:type="character" w:default="1" w:styleId="DefaultParagraphFont">
     <w:name w:val="Default Paragraph Font"/>
     <w:uiPriority w:val="1"/>
+    <w:semiHidden/>
     <w:unhideWhenUsed/>
   </w:style>
   <w:style w:type="table" w:default="1" w:styleId="TableNormal">

</xml_diff>